<commit_message>
Make changes to 'The work everyone did'
</commit_message>
<xml_diff>
--- a/TheMachines - Documentation.docx
+++ b/TheMachines - Documentation.docx
@@ -1205,7 +1205,29 @@
           <w:szCs w:val="32"/>
         </w:rPr>
         <w:lastRenderedPageBreak/>
-        <w:t xml:space="preserve">Georgi Trendafilov </w:t>
+        <w:t xml:space="preserve">Georgi </w:t>
+      </w:r>
+      <w:proofErr w:type="spellStart"/>
+      <w:r>
+        <w:rPr>
+          <w:b/>
+          <w:bCs/>
+          <w:color w:val="EA4E4E" w:themeColor="accent1"/>
+          <w:sz w:val="32"/>
+          <w:szCs w:val="32"/>
+        </w:rPr>
+        <w:t>Trendafilov</w:t>
+      </w:r>
+      <w:proofErr w:type="spellEnd"/>
+      <w:r>
+        <w:rPr>
+          <w:b/>
+          <w:bCs/>
+          <w:color w:val="EA4E4E" w:themeColor="accent1"/>
+          <w:sz w:val="32"/>
+          <w:szCs w:val="32"/>
+        </w:rPr>
+        <w:t xml:space="preserve"> </w:t>
       </w:r>
       <w:r>
         <w:rPr>
@@ -1214,20 +1236,8 @@
           <w:sz w:val="32"/>
           <w:szCs w:val="32"/>
         </w:rPr>
-        <w:t>– Documentation, Presentation and</w:t>
+        <w:t xml:space="preserve">– </w:t>
       </w:r>
-    </w:p>
-    <w:p>
-      <w:pPr>
-        <w:pStyle w:val="NoSpacing"/>
-        <w:ind w:left="720"/>
-        <w:rPr>
-          <w:b/>
-          <w:bCs/>
-          <w:sz w:val="32"/>
-          <w:szCs w:val="32"/>
-        </w:rPr>
-      </w:pPr>
       <w:r>
         <w:rPr>
           <w:b/>
@@ -1235,7 +1245,7 @@
           <w:sz w:val="32"/>
           <w:szCs w:val="32"/>
         </w:rPr>
-        <w:t>Readme</w:t>
+        <w:t>Readme and the HTML structure of the site</w:t>
       </w:r>
     </w:p>
     <w:p>
@@ -1253,6 +1263,7 @@
           <w:szCs w:val="32"/>
         </w:rPr>
       </w:pPr>
+      <w:proofErr w:type="spellStart"/>
       <w:r>
         <w:rPr>
           <w:b/>
@@ -1261,7 +1272,39 @@
           <w:sz w:val="32"/>
           <w:szCs w:val="32"/>
         </w:rPr>
-        <w:t>Petar Nikolov</w:t>
+        <w:t>Petar</w:t>
+      </w:r>
+      <w:proofErr w:type="spellEnd"/>
+      <w:r>
+        <w:rPr>
+          <w:b/>
+          <w:bCs/>
+          <w:color w:val="EA4E4E" w:themeColor="accent1"/>
+          <w:sz w:val="32"/>
+          <w:szCs w:val="32"/>
+        </w:rPr>
+        <w:t xml:space="preserve"> </w:t>
+      </w:r>
+      <w:proofErr w:type="spellStart"/>
+      <w:r>
+        <w:rPr>
+          <w:b/>
+          <w:bCs/>
+          <w:color w:val="EA4E4E" w:themeColor="accent1"/>
+          <w:sz w:val="32"/>
+          <w:szCs w:val="32"/>
+        </w:rPr>
+        <w:t>Nikolov</w:t>
+      </w:r>
+      <w:proofErr w:type="spellEnd"/>
+      <w:r>
+        <w:rPr>
+          <w:b/>
+          <w:bCs/>
+          <w:sz w:val="32"/>
+          <w:szCs w:val="32"/>
+        </w:rPr>
+        <w:t xml:space="preserve"> – </w:t>
       </w:r>
       <w:r>
         <w:rPr>
@@ -1270,7 +1313,7 @@
           <w:sz w:val="32"/>
           <w:szCs w:val="32"/>
         </w:rPr>
-        <w:t xml:space="preserve"> – Main body and construction of the website</w:t>
+        <w:t>Documentation of the project, finding information about the crew equipment</w:t>
       </w:r>
     </w:p>
     <w:p>
@@ -1295,8 +1338,20 @@
           <w:sz w:val="32"/>
           <w:szCs w:val="32"/>
         </w:rPr>
-        <w:t>Mario Boshev</w:t>
+        <w:t xml:space="preserve">Mario </w:t>
       </w:r>
+      <w:proofErr w:type="spellStart"/>
+      <w:r>
+        <w:rPr>
+          <w:b/>
+          <w:bCs/>
+          <w:color w:val="EA4E4E" w:themeColor="accent1"/>
+          <w:sz w:val="32"/>
+          <w:szCs w:val="32"/>
+        </w:rPr>
+        <w:t>Boshev</w:t>
+      </w:r>
+      <w:proofErr w:type="spellEnd"/>
       <w:r>
         <w:rPr>
           <w:b/>
@@ -1314,20 +1369,8 @@
           <w:sz w:val="32"/>
           <w:szCs w:val="32"/>
         </w:rPr>
-        <w:t xml:space="preserve">– Improvements to the site, photos </w:t>
+        <w:t xml:space="preserve">– </w:t>
       </w:r>
-    </w:p>
-    <w:p>
-      <w:pPr>
-        <w:pStyle w:val="NoSpacing"/>
-        <w:ind w:left="720"/>
-        <w:rPr>
-          <w:b/>
-          <w:bCs/>
-          <w:sz w:val="32"/>
-          <w:szCs w:val="32"/>
-        </w:rPr>
-      </w:pPr>
       <w:r>
         <w:rPr>
           <w:b/>
@@ -1335,7 +1378,7 @@
           <w:sz w:val="32"/>
           <w:szCs w:val="32"/>
         </w:rPr>
-        <w:t>and visual changes</w:t>
+        <w:t>Presentation of the project, finding most of the images</w:t>
       </w:r>
     </w:p>
     <w:p>
@@ -1367,25 +1410,7 @@
           <w:sz w:val="32"/>
           <w:szCs w:val="32"/>
         </w:rPr>
-        <w:t xml:space="preserve">– </w:t>
-      </w:r>
-      <w:r>
-        <w:rPr>
-          <w:b/>
-          <w:bCs/>
-          <w:sz w:val="32"/>
-          <w:szCs w:val="32"/>
-        </w:rPr>
-        <w:t>Most of the CSS code, arrangement of the</w:t>
-      </w:r>
-      <w:r>
-        <w:rPr>
-          <w:b/>
-          <w:bCs/>
-          <w:sz w:val="32"/>
-          <w:szCs w:val="32"/>
-        </w:rPr>
-        <w:t xml:space="preserve"> </w:t>
+        <w:t xml:space="preserve">– Most of the CSS code, arrangement of the </w:t>
       </w:r>
     </w:p>
     <w:p>
@@ -28222,6 +28247,27 @@
 </file>
 
 <file path=customXml/item1.xml><?xml version="1.0" encoding="utf-8"?>
+<p:properties xmlns:p="http://schemas.microsoft.com/office/2006/metadata/properties" xmlns:xsi="http://www.w3.org/2001/XMLSchema-instance" xmlns:pc="http://schemas.microsoft.com/office/infopath/2007/PartnerControls">
+  <documentManagement>
+    <MediaServiceKeyPoints xmlns="71af3243-3dd4-4a8d-8c0d-dd76da1f02a5" xsi:nil="true"/>
+  </documentManagement>
+</p:properties>
+</file>
+
+<file path=customXml/item2.xml><?xml version="1.0" encoding="utf-8"?>
+<b:Sources xmlns:b="http://schemas.openxmlformats.org/officeDocument/2006/bibliography" xmlns="http://schemas.openxmlformats.org/officeDocument/2006/bibliography" SelectedStyle="\APASixthEditionOfficeOnline.xsl" StyleName="APA" Version="6"/>
+</file>
+
+<file path=customXml/item3.xml><?xml version="1.0" encoding="utf-8"?>
+<?mso-contentType ?>
+<FormTemplates xmlns="http://schemas.microsoft.com/sharepoint/v3/contenttype/forms">
+  <Display>DocumentLibraryForm</Display>
+  <Edit>DocumentLibraryForm</Edit>
+  <New>DocumentLibraryForm</New>
+</FormTemplates>
+</file>
+
+<file path=customXml/item4.xml><?xml version="1.0" encoding="utf-8"?>
 <ct:contentTypeSchema xmlns:ct="http://schemas.microsoft.com/office/2006/metadata/contentType" xmlns:ma="http://schemas.microsoft.com/office/2006/metadata/properties/metaAttributes" ct:_="" ma:_="" ma:contentTypeName="Document" ma:contentTypeID="0x01010079F111ED35F8CC479449609E8A0923A6" ma:contentTypeVersion="11" ma:contentTypeDescription="Create a new document." ma:contentTypeScope="" ma:versionID="1c2eb7a32e66fb6e4260f3771546a5e2">
   <xsd:schema xmlns:xsd="http://www.w3.org/2001/XMLSchema" xmlns:xs="http://www.w3.org/2001/XMLSchema" xmlns:p="http://schemas.microsoft.com/office/2006/metadata/properties" xmlns:ns2="71af3243-3dd4-4a8d-8c0d-dd76da1f02a5" xmlns:ns3="16c05727-aa75-4e4a-9b5f-8a80a1165891" targetNamespace="http://schemas.microsoft.com/office/2006/metadata/properties" ma:root="true" ma:fieldsID="04e1f6479c48b08974ba73b5ca973489" ns2:_="" ns3:_="">
     <xsd:import namespace="71af3243-3dd4-4a8d-8c0d-dd76da1f02a5"/>
@@ -28432,28 +28478,33 @@
 </ct:contentTypeSchema>
 </file>
 
-<file path=customXml/item2.xml><?xml version="1.0" encoding="utf-8"?>
-<?mso-contentType ?>
-<FormTemplates xmlns="http://schemas.microsoft.com/sharepoint/v3/contenttype/forms">
-  <Display>DocumentLibraryForm</Display>
-  <Edit>DocumentLibraryForm</Edit>
-  <New>DocumentLibraryForm</New>
-</FormTemplates>
+<file path=customXml/itemProps1.xml><?xml version="1.0" encoding="utf-8"?>
+<ds:datastoreItem xmlns:ds="http://schemas.openxmlformats.org/officeDocument/2006/customXml" ds:itemID="{7085D5BD-05B7-40A6-9CC5-2EF39466DF93}">
+  <ds:schemaRefs>
+    <ds:schemaRef ds:uri="http://schemas.microsoft.com/office/2006/metadata/properties"/>
+    <ds:schemaRef ds:uri="http://schemas.microsoft.com/office/infopath/2007/PartnerControls"/>
+    <ds:schemaRef ds:uri="71af3243-3dd4-4a8d-8c0d-dd76da1f02a5"/>
+  </ds:schemaRefs>
+</ds:datastoreItem>
 </file>
 
-<file path=customXml/item3.xml><?xml version="1.0" encoding="utf-8"?>
-<b:Sources xmlns:b="http://schemas.openxmlformats.org/officeDocument/2006/bibliography" xmlns="http://schemas.openxmlformats.org/officeDocument/2006/bibliography" SelectedStyle="\APASixthEditionOfficeOnline.xsl" StyleName="APA" Version="6"/>
+<file path=customXml/itemProps2.xml><?xml version="1.0" encoding="utf-8"?>
+<ds:datastoreItem xmlns:ds="http://schemas.openxmlformats.org/officeDocument/2006/customXml" ds:itemID="{640EC3D1-14CE-49AF-9A0E-AA4319425E68}">
+  <ds:schemaRefs>
+    <ds:schemaRef ds:uri="http://schemas.openxmlformats.org/officeDocument/2006/bibliography"/>
+  </ds:schemaRefs>
+</ds:datastoreItem>
 </file>
 
-<file path=customXml/item4.xml><?xml version="1.0" encoding="utf-8"?>
-<p:properties xmlns:p="http://schemas.microsoft.com/office/2006/metadata/properties" xmlns:xsi="http://www.w3.org/2001/XMLSchema-instance" xmlns:pc="http://schemas.microsoft.com/office/infopath/2007/PartnerControls">
-  <documentManagement>
-    <MediaServiceKeyPoints xmlns="71af3243-3dd4-4a8d-8c0d-dd76da1f02a5" xsi:nil="true"/>
-  </documentManagement>
-</p:properties>
+<file path=customXml/itemProps3.xml><?xml version="1.0" encoding="utf-8"?>
+<ds:datastoreItem xmlns:ds="http://schemas.openxmlformats.org/officeDocument/2006/customXml" ds:itemID="{9438B1A1-8E3E-4ECB-AF6A-9696112F2FE3}">
+  <ds:schemaRefs>
+    <ds:schemaRef ds:uri="http://schemas.microsoft.com/sharepoint/v3/contenttype/forms"/>
+  </ds:schemaRefs>
+</ds:datastoreItem>
 </file>
 
-<file path=customXml/itemProps1.xml><?xml version="1.0" encoding="utf-8"?>
+<file path=customXml/itemProps4.xml><?xml version="1.0" encoding="utf-8"?>
 <ds:datastoreItem xmlns:ds="http://schemas.openxmlformats.org/officeDocument/2006/customXml" ds:itemID="{62BE1CE4-58D7-4CBF-940A-979F2237105D}">
   <ds:schemaRefs>
     <ds:schemaRef ds:uri="http://schemas.microsoft.com/office/2006/metadata/contentType"/>
@@ -28470,30 +28521,4 @@
     <ds:schemaRef ds:uri="http://schemas.microsoft.com/internal/obd"/>
   </ds:schemaRefs>
 </ds:datastoreItem>
-</file>
-
-<file path=customXml/itemProps2.xml><?xml version="1.0" encoding="utf-8"?>
-<ds:datastoreItem xmlns:ds="http://schemas.openxmlformats.org/officeDocument/2006/customXml" ds:itemID="{9438B1A1-8E3E-4ECB-AF6A-9696112F2FE3}">
-  <ds:schemaRefs>
-    <ds:schemaRef ds:uri="http://schemas.microsoft.com/sharepoint/v3/contenttype/forms"/>
-  </ds:schemaRefs>
-</ds:datastoreItem>
-</file>
-
-<file path=customXml/itemProps3.xml><?xml version="1.0" encoding="utf-8"?>
-<ds:datastoreItem xmlns:ds="http://schemas.openxmlformats.org/officeDocument/2006/customXml" ds:itemID="{640EC3D1-14CE-49AF-9A0E-AA4319425E68}">
-  <ds:schemaRefs>
-    <ds:schemaRef ds:uri="http://schemas.openxmlformats.org/officeDocument/2006/bibliography"/>
-  </ds:schemaRefs>
-</ds:datastoreItem>
-</file>
-
-<file path=customXml/itemProps4.xml><?xml version="1.0" encoding="utf-8"?>
-<ds:datastoreItem xmlns:ds="http://schemas.openxmlformats.org/officeDocument/2006/customXml" ds:itemID="{7085D5BD-05B7-40A6-9CC5-2EF39466DF93}">
-  <ds:schemaRefs>
-    <ds:schemaRef ds:uri="http://schemas.microsoft.com/office/2006/metadata/properties"/>
-    <ds:schemaRef ds:uri="http://schemas.microsoft.com/office/infopath/2007/PartnerControls"/>
-    <ds:schemaRef ds:uri="71af3243-3dd4-4a8d-8c0d-dd76da1f02a5"/>
-  </ds:schemaRefs>
-</ds:datastoreItem>
 </file>
</xml_diff>